<commit_message>
upload 3, modify 1
file
</commit_message>
<xml_diff>
--- a/Knowledge.docx
+++ b/Knowledge.docx
@@ -8,11 +8,21 @@
           <w:b/>
         </w:rPr>
       </w:pPr>
-      <w:r>
-        <w:rPr>
-          <w:b/>
-        </w:rPr>
-        <w:t>firefox download:</w:t>
+      <w:proofErr w:type="spellStart"/>
+      <w:proofErr w:type="gramStart"/>
+      <w:r>
+        <w:rPr>
+          <w:b/>
+        </w:rPr>
+        <w:t>firefox</w:t>
+      </w:r>
+      <w:proofErr w:type="spellEnd"/>
+      <w:proofErr w:type="gramEnd"/>
+      <w:r>
+        <w:rPr>
+          <w:b/>
+        </w:rPr>
+        <w:t xml:space="preserve"> download:</w:t>
       </w:r>
     </w:p>
     <w:p>
@@ -33,26 +43,94 @@
           <w:b/>
         </w:rPr>
       </w:pPr>
-      <w:r>
-        <w:rPr>
-          <w:b/>
-        </w:rPr>
-        <w:t>firebug down load:</w:t>
-      </w:r>
-    </w:p>
-    <w:p>
-      <w:r>
-        <w:t>https://addons.mozilla.org/en-US/firefox/addon/firebug/</w:t>
-      </w:r>
-    </w:p>
-    <w:p>
-      <w:r>
-        <w:t>firebug-1.10.5-fx.xpi</w:t>
-      </w:r>
-    </w:p>
-    <w:p>
-      <w:r>
-        <w:t xml:space="preserve">to install xpi: open firefox, drag .xpi into </w:t>
+      <w:proofErr w:type="gramStart"/>
+      <w:r>
+        <w:rPr>
+          <w:b/>
+        </w:rPr>
+        <w:t>firebug</w:t>
+      </w:r>
+      <w:proofErr w:type="gramEnd"/>
+      <w:r>
+        <w:rPr>
+          <w:b/>
+        </w:rPr>
+        <w:t xml:space="preserve"> down load:</w:t>
+      </w:r>
+    </w:p>
+    <w:p>
+      <w:r>
+        <w:t>https://</w:t>
+      </w:r>
+      <w:proofErr w:type="spellStart"/>
+      <w:r>
+        <w:t>addons.mozilla.org</w:t>
+      </w:r>
+      <w:proofErr w:type="spellEnd"/>
+      <w:r>
+        <w:t>/en-US/</w:t>
+      </w:r>
+      <w:proofErr w:type="spellStart"/>
+      <w:r>
+        <w:t>firefox</w:t>
+      </w:r>
+      <w:proofErr w:type="spellEnd"/>
+      <w:r>
+        <w:t>/</w:t>
+      </w:r>
+      <w:proofErr w:type="spellStart"/>
+      <w:r>
+        <w:t>addon</w:t>
+      </w:r>
+      <w:proofErr w:type="spellEnd"/>
+      <w:r>
+        <w:t>/firebug/</w:t>
+      </w:r>
+    </w:p>
+    <w:p>
+      <w:proofErr w:type="gramStart"/>
+      <w:r>
+        <w:t>firebug-1.10.5-</w:t>
+      </w:r>
+      <w:proofErr w:type="spellStart"/>
+      <w:r>
+        <w:t>fx.xpi</w:t>
+      </w:r>
+      <w:proofErr w:type="spellEnd"/>
+      <w:proofErr w:type="gramEnd"/>
+    </w:p>
+    <w:p>
+      <w:proofErr w:type="gramStart"/>
+      <w:r>
+        <w:t>to</w:t>
+      </w:r>
+      <w:proofErr w:type="gramEnd"/>
+      <w:r>
+        <w:t xml:space="preserve"> install </w:t>
+      </w:r>
+      <w:proofErr w:type="spellStart"/>
+      <w:r>
+        <w:t>xpi</w:t>
+      </w:r>
+      <w:proofErr w:type="spellEnd"/>
+      <w:r>
+        <w:t xml:space="preserve">: open </w:t>
+      </w:r>
+      <w:proofErr w:type="spellStart"/>
+      <w:r>
+        <w:t>firefox</w:t>
+      </w:r>
+      <w:proofErr w:type="spellEnd"/>
+      <w:r>
+        <w:t>, drag .</w:t>
+      </w:r>
+      <w:proofErr w:type="spellStart"/>
+      <w:r>
+        <w:t>xpi</w:t>
+      </w:r>
+      <w:proofErr w:type="spellEnd"/>
+      <w:r>
+        <w:t xml:space="preserve"> into </w:t>
       </w:r>
     </w:p>
     <w:p>
@@ -77,7 +155,15 @@
     </w:p>
     <w:p>
       <w:r>
-        <w:t xml:space="preserve"> http://www.evotech.net/blog/2007/06/introduction-to-firebug</w:t>
+        <w:t xml:space="preserve"> http://</w:t>
+      </w:r>
+      <w:proofErr w:type="spellStart"/>
+      <w:r>
+        <w:t>www.evotech.net</w:t>
+      </w:r>
+      <w:proofErr w:type="spellEnd"/>
+      <w:r>
+        <w:t>/blog/2007/06/introduction-to-firebug</w:t>
       </w:r>
     </w:p>
     <w:p/>
@@ -94,88 +180,291 @@
           <w:b/>
         </w:rPr>
       </w:pPr>
-      <w:r>
-        <w:rPr>
-          <w:b/>
-        </w:rPr>
-        <w:t>install GIT(step by step)</w:t>
-      </w:r>
-    </w:p>
-    <w:p>
-      <w:r>
-        <w:t>http://help.github.com/set-up-git-redirect</w:t>
-      </w:r>
-    </w:p>
-    <w:p>
-      <w:r>
-        <w:t>Download GitHub for Windows, install</w:t>
+      <w:proofErr w:type="gramStart"/>
+      <w:r>
+        <w:rPr>
+          <w:b/>
+        </w:rPr>
+        <w:t>install</w:t>
+      </w:r>
+      <w:proofErr w:type="gramEnd"/>
+      <w:r>
+        <w:rPr>
+          <w:b/>
+        </w:rPr>
+        <w:t xml:space="preserve"> </w:t>
+      </w:r>
+      <w:proofErr w:type="spellStart"/>
+      <w:r>
+        <w:rPr>
+          <w:b/>
+        </w:rPr>
+        <w:t>GIT</w:t>
+      </w:r>
+      <w:proofErr w:type="spellEnd"/>
+      <w:r>
+        <w:rPr>
+          <w:b/>
+        </w:rPr>
+        <w:t>(step by step)</w:t>
+      </w:r>
+    </w:p>
+    <w:p>
+      <w:r>
+        <w:t>http://</w:t>
+      </w:r>
+      <w:proofErr w:type="spellStart"/>
+      <w:r>
+        <w:t>help.github.com</w:t>
+      </w:r>
+      <w:proofErr w:type="spellEnd"/>
+      <w:r>
+        <w:t>/set-up-</w:t>
+      </w:r>
+      <w:proofErr w:type="spellStart"/>
+      <w:r>
+        <w:t>git</w:t>
+      </w:r>
+      <w:proofErr w:type="spellEnd"/>
+      <w:r>
+        <w:t>-redirect</w:t>
+      </w:r>
+    </w:p>
+    <w:p>
+      <w:r>
+        <w:t xml:space="preserve">Download </w:t>
+      </w:r>
+      <w:proofErr w:type="spellStart"/>
+      <w:r>
+        <w:t>GitHub</w:t>
+      </w:r>
+      <w:proofErr w:type="spellEnd"/>
+      <w:r>
+        <w:t xml:space="preserve"> for Windows, install</w:t>
+      </w:r>
+    </w:p>
+    <w:p>
+      <w:proofErr w:type="spellStart"/>
+      <w:r>
+        <w:rPr>
+          <w:rFonts w:hint="eastAsia"/>
+        </w:rPr>
+        <w:t>Github</w:t>
+      </w:r>
+      <w:proofErr w:type="spellEnd"/>
+      <w:r>
+        <w:rPr>
+          <w:rFonts w:hint="eastAsia"/>
+        </w:rPr>
+        <w:t xml:space="preserve"> for Windows</w:t>
+      </w:r>
+      <w:r>
+        <w:rPr>
+          <w:rFonts w:hint="eastAsia"/>
+        </w:rPr>
+        <w:t>使用图文教程</w:t>
+      </w:r>
+    </w:p>
+    <w:p>
+      <w:hyperlink r:id="rId5" w:history="1">
+        <w:r>
+          <w:rPr>
+            <w:rStyle w:val="Hyperlink"/>
+          </w:rPr>
+          <w:t>http://</w:t>
+        </w:r>
+        <w:proofErr w:type="spellStart"/>
+        <w:r>
+          <w:rPr>
+            <w:rStyle w:val="Hyperlink"/>
+          </w:rPr>
+          <w:t>www.cr173.com</w:t>
+        </w:r>
+        <w:proofErr w:type="spellEnd"/>
+        <w:r>
+          <w:rPr>
+            <w:rStyle w:val="Hyperlink"/>
+          </w:rPr>
+          <w:t>/html/</w:t>
+        </w:r>
+        <w:proofErr w:type="spellStart"/>
+        <w:r>
+          <w:rPr>
+            <w:rStyle w:val="Hyperlink"/>
+          </w:rPr>
+          <w:t>15618_1.html</w:t>
+        </w:r>
+        <w:proofErr w:type="spellEnd"/>
+      </w:hyperlink>
+    </w:p>
+    <w:p>
+      <w:r>
+        <w:t xml:space="preserve">First time to use?-apply account via </w:t>
+      </w:r>
+      <w:proofErr w:type="spellStart"/>
+      <w:r>
+        <w:rPr>
+          <w:rFonts w:hint="eastAsia"/>
+        </w:rPr>
+        <w:t>Github</w:t>
+      </w:r>
+      <w:proofErr w:type="spellEnd"/>
+      <w:r>
+        <w:rPr>
+          <w:rFonts w:hint="eastAsia"/>
+        </w:rPr>
+        <w:t xml:space="preserve"> for Windows</w:t>
+      </w:r>
+      <w:r>
+        <w:t xml:space="preserve"> UI.</w:t>
+      </w:r>
+    </w:p>
+    <w:p/>
+    <w:p/>
+    <w:p>
+      <w:r>
+        <w:t>MOT- 2012.11.01</w:t>
+      </w:r>
+    </w:p>
+    <w:p>
+      <w:r>
+        <w:t>-create/delete repo on my site-</w:t>
+      </w:r>
+      <w:r>
+        <w:t>https://</w:t>
+      </w:r>
+      <w:proofErr w:type="spellStart"/>
+      <w:r>
+        <w:t>github.com</w:t>
+      </w:r>
+      <w:proofErr w:type="spellEnd"/>
+      <w:r>
+        <w:t>/</w:t>
+      </w:r>
+      <w:proofErr w:type="spellStart"/>
+      <w:r>
+        <w:t>ZhenjunJohnFeng</w:t>
+      </w:r>
+      <w:proofErr w:type="spellEnd"/>
+    </w:p>
+    <w:p>
+      <w:r>
+        <w:t>-use "</w:t>
+      </w:r>
+      <w:proofErr w:type="spellStart"/>
+      <w:r>
+        <w:t>Github</w:t>
+      </w:r>
+      <w:proofErr w:type="spellEnd"/>
+      <w:r>
+        <w:t xml:space="preserve"> for Windows" on different machines to work with one repo.</w:t>
+      </w:r>
+    </w:p>
+    <w:p>
+      <w:r>
+        <w:t xml:space="preserve">-pull, edit, </w:t>
+      </w:r>
+      <w:proofErr w:type="gramStart"/>
+      <w:r>
+        <w:t>push(</w:t>
+      </w:r>
+      <w:proofErr w:type="gramEnd"/>
+      <w:r>
+        <w:t>sync) via “</w:t>
+      </w:r>
+      <w:proofErr w:type="spellStart"/>
+      <w:r>
+        <w:t>Github</w:t>
+      </w:r>
+      <w:proofErr w:type="spellEnd"/>
+      <w:r>
+        <w:t xml:space="preserve"> for Windows”</w:t>
       </w:r>
     </w:p>
     <w:p>
       <w:pPr>
         <w:rPr>
-          <w:rFonts w:hint="eastAsia"/>
+          <w:b/>
         </w:rPr>
       </w:pPr>
       <w:r>
         <w:rPr>
-          <w:rFonts w:hint="eastAsia"/>
-        </w:rPr>
-        <w:t>Github for Windows</w:t>
-      </w:r>
-      <w:r>
-        <w:rPr>
-          <w:rFonts w:hint="eastAsia"/>
-        </w:rPr>
-        <w:t>使用图文教程</w:t>
-      </w:r>
-    </w:p>
-    <w:p>
-      <w:r>
-        <w:t>http://www.cr173.com/html/15618_1.html</w:t>
-      </w:r>
-    </w:p>
-    <w:p/>
-    <w:p>
-      <w:r>
-        <w:t>MOT-</w:t>
-      </w:r>
-      <w:r>
-        <w:t xml:space="preserve"> 2012.11.01</w:t>
-      </w:r>
-    </w:p>
-    <w:p>
-      <w:r>
-        <w:t>-create/delete repo on my site</w:t>
-      </w:r>
-      <w:r>
-        <w:t>-</w:t>
-      </w:r>
-      <w:r>
-        <w:t>https://github.com/ZhenjunJohnFeng</w:t>
-      </w:r>
-    </w:p>
-    <w:p>
-      <w:r>
-        <w:t>-use "Github for Windows" on different machines to work with one repo.</w:t>
-      </w:r>
-    </w:p>
-    <w:p>
-      <w:r>
-        <w:t xml:space="preserve">-pull, edit, push(sync) via </w:t>
-      </w:r>
-      <w:r>
-        <w:t>“</w:t>
-      </w:r>
-      <w:r>
-        <w:t>Github for Windows</w:t>
-      </w:r>
-      <w:r>
-        <w:t>”</w:t>
+          <w:b/>
+        </w:rPr>
+        <w:t>How to solve:</w:t>
+      </w:r>
+      <w:r>
+        <w:rPr>
+          <w:b/>
+        </w:rPr>
+        <w:t xml:space="preserve"> </w:t>
+      </w:r>
+      <w:r>
+        <w:rPr>
+          <w:b/>
+        </w:rPr>
+        <w:t>Failed looking for HEAD in this repository</w:t>
+      </w:r>
+    </w:p>
+    <w:p>
+      <w:proofErr w:type="gramStart"/>
+      <w:r>
+        <w:lastRenderedPageBreak/>
+        <w:t>clone</w:t>
+      </w:r>
+      <w:proofErr w:type="gramEnd"/>
+      <w:r>
+        <w:t xml:space="preserve"> to another local repository;  do not use the damaged one</w:t>
+      </w:r>
+      <w:r>
+        <w:t xml:space="preserve"> anymore</w:t>
+      </w:r>
+      <w:r>
+        <w:t>(stop track, delete,).</w:t>
       </w:r>
       <w:bookmarkStart w:id="0" w:name="_GoBack"/>
       <w:bookmarkEnd w:id="0"/>
     </w:p>
+    <w:p/>
+    <w:p>
+      <w:proofErr w:type="spellStart"/>
+      <w:r>
+        <w:t>Git</w:t>
+      </w:r>
+      <w:proofErr w:type="spellEnd"/>
+      <w:r>
+        <w:t xml:space="preserve"> Bash:</w:t>
+      </w:r>
+    </w:p>
+    <w:p>
+      <w:proofErr w:type="spellStart"/>
+      <w:proofErr w:type="gramStart"/>
+      <w:r>
+        <w:t>git</w:t>
+      </w:r>
+      <w:proofErr w:type="spellEnd"/>
+      <w:proofErr w:type="gramEnd"/>
+      <w:r>
+        <w:t xml:space="preserve"> clone https://</w:t>
+      </w:r>
+      <w:proofErr w:type="spellStart"/>
+      <w:r>
+        <w:t>github.com</w:t>
+      </w:r>
+      <w:proofErr w:type="spellEnd"/>
+      <w:r>
+        <w:t>/</w:t>
+      </w:r>
+      <w:proofErr w:type="spellStart"/>
+      <w:r>
+        <w:t>ZhenjunJohnFeng</w:t>
+      </w:r>
+      <w:proofErr w:type="spellEnd"/>
+      <w:r>
+        <w:t>/Sandbox</w:t>
+      </w:r>
+    </w:p>
+    <w:p/>
     <w:sectPr>
       <w:pgSz w:w="12240" w:h="15840"/>
       <w:pgMar w:top="1440" w:right="1440" w:bottom="1440" w:left="1440" w:header="720" w:footer="720" w:gutter="0"/>
@@ -373,6 +662,17 @@
     <w:semiHidden/>
     <w:unhideWhenUsed/>
   </w:style>
+  <w:style w:type="character" w:styleId="Hyperlink">
+    <w:name w:val="Hyperlink"/>
+    <w:basedOn w:val="DefaultParagraphFont"/>
+    <w:uiPriority w:val="99"/>
+    <w:unhideWhenUsed/>
+    <w:rsid w:val="004B6D80"/>
+    <w:rPr>
+      <w:color w:val="0000FF" w:themeColor="hyperlink"/>
+      <w:u w:val="single"/>
+    </w:rPr>
+  </w:style>
 </w:styles>
 </file>
 
@@ -562,6 +862,17 @@
     <w:uiPriority w:val="99"/>
     <w:semiHidden/>
     <w:unhideWhenUsed/>
+  </w:style>
+  <w:style w:type="character" w:styleId="Hyperlink">
+    <w:name w:val="Hyperlink"/>
+    <w:basedOn w:val="DefaultParagraphFont"/>
+    <w:uiPriority w:val="99"/>
+    <w:unhideWhenUsed/>
+    <w:rsid w:val="004B6D80"/>
+    <w:rPr>
+      <w:color w:val="0000FF" w:themeColor="hyperlink"/>
+      <w:u w:val="single"/>
+    </w:rPr>
   </w:style>
 </w:styles>
 </file>

</xml_diff>